<commit_message>
support MS-Word style by copy a new template from MS-word generated document
</commit_message>
<xml_diff>
--- a/report/src/main/resources/Template.docx
+++ b/report/src/main/resources/Template.docx
@@ -177,6 +177,51 @@
       <w:jc w:val="both"/>
     </w:pPr>
   </w:style>
+  <w:style w:type="paragraph" w:styleId="Heading1">
+    <w:name w:val="heading 1"/>
+    <w:basedOn w:val="Normal"/>
+    <w:next w:val="Normal"/>
+    <w:link w:val="Heading1Char"/>
+    <w:uiPriority w:val="9"/>
+    <w:qFormat/>
+    <w:rsid w:val="007B5528"/>
+    <w:pPr>
+      <w:keepNext/>
+      <w:keepLines/>
+      <w:spacing w:before="340" w:after="330" w:line="578" w:lineRule="auto"/>
+      <w:outlineLvl w:val="0"/>
+    </w:pPr>
+    <w:rPr>
+      <w:b/>
+      <w:bCs/>
+      <w:kern w:val="44"/>
+      <w:sz w:val="44"/>
+      <w:szCs w:val="44"/>
+    </w:rPr>
+  </w:style>
+  <w:style w:type="paragraph" w:styleId="Heading2">
+    <w:name w:val="heading 2"/>
+    <w:basedOn w:val="Normal"/>
+    <w:next w:val="Normal"/>
+    <w:link w:val="Heading2Char"/>
+    <w:uiPriority w:val="9"/>
+    <w:unhideWhenUsed/>
+    <w:qFormat/>
+    <w:rsid w:val="007B5528"/>
+    <w:pPr>
+      <w:keepNext/>
+      <w:keepLines/>
+      <w:spacing w:before="260" w:after="260" w:line="416" w:lineRule="auto"/>
+      <w:outlineLvl w:val="1"/>
+    </w:pPr>
+    <w:rPr>
+      <w:rFonts w:asciiTheme="majorHAnsi" w:eastAsiaTheme="majorEastAsia" w:hAnsiTheme="majorHAnsi" w:cstheme="majorBidi"/>
+      <w:b/>
+      <w:bCs/>
+      <w:sz w:val="32"/>
+      <w:szCs w:val="32"/>
+    </w:rPr>
+  </w:style>
   <w:style w:type="character" w:default="1" w:styleId="DefaultParagraphFont">
     <w:name w:val="Default Paragraph Font"/>
     <w:uiPriority w:val="1"/>
@@ -203,6 +248,69 @@
     <w:uiPriority w:val="99"/>
     <w:semiHidden/>
     <w:unhideWhenUsed/>
+  </w:style>
+  <w:style w:type="character" w:customStyle="1" w:styleId="Heading1Char">
+    <w:name w:val="Heading 1 Char"/>
+    <w:basedOn w:val="DefaultParagraphFont"/>
+    <w:link w:val="Heading1"/>
+    <w:uiPriority w:val="9"/>
+    <w:rsid w:val="007B5528"/>
+    <w:rPr>
+      <w:b/>
+      <w:bCs/>
+      <w:kern w:val="44"/>
+      <w:sz w:val="44"/>
+      <w:szCs w:val="44"/>
+    </w:rPr>
+  </w:style>
+  <w:style w:type="paragraph" w:styleId="Title">
+    <w:name w:val="Title"/>
+    <w:basedOn w:val="Normal"/>
+    <w:next w:val="Normal"/>
+    <w:link w:val="TitleChar"/>
+    <w:uiPriority w:val="10"/>
+    <w:qFormat/>
+    <w:rsid w:val="007B5528"/>
+    <w:pPr>
+      <w:spacing w:before="240" w:after="60"/>
+      <w:jc w:val="center"/>
+      <w:outlineLvl w:val="0"/>
+    </w:pPr>
+    <w:rPr>
+      <w:rFonts w:asciiTheme="majorHAnsi" w:eastAsia="宋体" w:hAnsiTheme="majorHAnsi" w:cstheme="majorBidi"/>
+      <w:b/>
+      <w:bCs/>
+      <w:sz w:val="32"/>
+      <w:szCs w:val="32"/>
+    </w:rPr>
+  </w:style>
+  <w:style w:type="character" w:customStyle="1" w:styleId="TitleChar">
+    <w:name w:val="Title Char"/>
+    <w:basedOn w:val="DefaultParagraphFont"/>
+    <w:link w:val="Title"/>
+    <w:uiPriority w:val="10"/>
+    <w:rsid w:val="007B5528"/>
+    <w:rPr>
+      <w:rFonts w:asciiTheme="majorHAnsi" w:eastAsia="宋体" w:hAnsiTheme="majorHAnsi" w:cstheme="majorBidi"/>
+      <w:b/>
+      <w:bCs/>
+      <w:sz w:val="32"/>
+      <w:szCs w:val="32"/>
+    </w:rPr>
+  </w:style>
+  <w:style w:type="character" w:customStyle="1" w:styleId="Heading2Char">
+    <w:name w:val="Heading 2 Char"/>
+    <w:basedOn w:val="DefaultParagraphFont"/>
+    <w:link w:val="Heading2"/>
+    <w:uiPriority w:val="9"/>
+    <w:rsid w:val="007B5528"/>
+    <w:rPr>
+      <w:rFonts w:asciiTheme="majorHAnsi" w:eastAsiaTheme="majorEastAsia" w:hAnsiTheme="majorHAnsi" w:cstheme="majorBidi"/>
+      <w:b/>
+      <w:bCs/>
+      <w:sz w:val="32"/>
+      <w:szCs w:val="32"/>
+    </w:rPr>
   </w:style>
 </w:styles>
 </file>
@@ -368,6 +476,51 @@
       <w:jc w:val="both"/>
     </w:pPr>
   </w:style>
+  <w:style w:type="paragraph" w:styleId="Heading1">
+    <w:name w:val="heading 1"/>
+    <w:basedOn w:val="Normal"/>
+    <w:next w:val="Normal"/>
+    <w:link w:val="Heading1Char"/>
+    <w:uiPriority w:val="9"/>
+    <w:qFormat/>
+    <w:rsid w:val="007B5528"/>
+    <w:pPr>
+      <w:keepNext/>
+      <w:keepLines/>
+      <w:spacing w:before="340" w:after="330" w:line="578" w:lineRule="auto"/>
+      <w:outlineLvl w:val="0"/>
+    </w:pPr>
+    <w:rPr>
+      <w:b/>
+      <w:bCs/>
+      <w:kern w:val="44"/>
+      <w:sz w:val="44"/>
+      <w:szCs w:val="44"/>
+    </w:rPr>
+  </w:style>
+  <w:style w:type="paragraph" w:styleId="Heading2">
+    <w:name w:val="heading 2"/>
+    <w:basedOn w:val="Normal"/>
+    <w:next w:val="Normal"/>
+    <w:link w:val="Heading2Char"/>
+    <w:uiPriority w:val="9"/>
+    <w:unhideWhenUsed/>
+    <w:qFormat/>
+    <w:rsid w:val="007B5528"/>
+    <w:pPr>
+      <w:keepNext/>
+      <w:keepLines/>
+      <w:spacing w:before="260" w:after="260" w:line="416" w:lineRule="auto"/>
+      <w:outlineLvl w:val="1"/>
+    </w:pPr>
+    <w:rPr>
+      <w:rFonts w:asciiTheme="majorHAnsi" w:eastAsiaTheme="majorEastAsia" w:hAnsiTheme="majorHAnsi" w:cstheme="majorBidi"/>
+      <w:b/>
+      <w:bCs/>
+      <w:sz w:val="32"/>
+      <w:szCs w:val="32"/>
+    </w:rPr>
+  </w:style>
   <w:style w:type="character" w:default="1" w:styleId="DefaultParagraphFont">
     <w:name w:val="Default Paragraph Font"/>
     <w:uiPriority w:val="1"/>
@@ -394,6 +547,69 @@
     <w:uiPriority w:val="99"/>
     <w:semiHidden/>
     <w:unhideWhenUsed/>
+  </w:style>
+  <w:style w:type="character" w:customStyle="1" w:styleId="Heading1Char">
+    <w:name w:val="Heading 1 Char"/>
+    <w:basedOn w:val="DefaultParagraphFont"/>
+    <w:link w:val="Heading1"/>
+    <w:uiPriority w:val="9"/>
+    <w:rsid w:val="007B5528"/>
+    <w:rPr>
+      <w:b/>
+      <w:bCs/>
+      <w:kern w:val="44"/>
+      <w:sz w:val="44"/>
+      <w:szCs w:val="44"/>
+    </w:rPr>
+  </w:style>
+  <w:style w:type="paragraph" w:styleId="Title">
+    <w:name w:val="Title"/>
+    <w:basedOn w:val="Normal"/>
+    <w:next w:val="Normal"/>
+    <w:link w:val="TitleChar"/>
+    <w:uiPriority w:val="10"/>
+    <w:qFormat/>
+    <w:rsid w:val="007B5528"/>
+    <w:pPr>
+      <w:spacing w:before="240" w:after="60"/>
+      <w:jc w:val="center"/>
+      <w:outlineLvl w:val="0"/>
+    </w:pPr>
+    <w:rPr>
+      <w:rFonts w:asciiTheme="majorHAnsi" w:eastAsia="宋体" w:hAnsiTheme="majorHAnsi" w:cstheme="majorBidi"/>
+      <w:b/>
+      <w:bCs/>
+      <w:sz w:val="32"/>
+      <w:szCs w:val="32"/>
+    </w:rPr>
+  </w:style>
+  <w:style w:type="character" w:customStyle="1" w:styleId="TitleChar">
+    <w:name w:val="Title Char"/>
+    <w:basedOn w:val="DefaultParagraphFont"/>
+    <w:link w:val="Title"/>
+    <w:uiPriority w:val="10"/>
+    <w:rsid w:val="007B5528"/>
+    <w:rPr>
+      <w:rFonts w:asciiTheme="majorHAnsi" w:eastAsia="宋体" w:hAnsiTheme="majorHAnsi" w:cstheme="majorBidi"/>
+      <w:b/>
+      <w:bCs/>
+      <w:sz w:val="32"/>
+      <w:szCs w:val="32"/>
+    </w:rPr>
+  </w:style>
+  <w:style w:type="character" w:customStyle="1" w:styleId="Heading2Char">
+    <w:name w:val="Heading 2 Char"/>
+    <w:basedOn w:val="DefaultParagraphFont"/>
+    <w:link w:val="Heading2"/>
+    <w:uiPriority w:val="9"/>
+    <w:rsid w:val="007B5528"/>
+    <w:rPr>
+      <w:rFonts w:asciiTheme="majorHAnsi" w:eastAsiaTheme="majorEastAsia" w:hAnsiTheme="majorHAnsi" w:cstheme="majorBidi"/>
+      <w:b/>
+      <w:bCs/>
+      <w:sz w:val="32"/>
+      <w:szCs w:val="32"/>
+    </w:rPr>
   </w:style>
 </w:styles>
 </file>

</xml_diff>

<commit_message>
update template.docx from MS word for setting default font; correct name
</commit_message>
<xml_diff>
--- a/report/src/main/resources/Template.docx
+++ b/report/src/main/resources/Template.docx
@@ -21,10 +21,10 @@
   <w:docDefaults>
     <w:rPrDefault>
       <w:rPr>
-        <w:rFonts w:asciiTheme="minorHAnsi" w:eastAsiaTheme="minorEastAsia" w:hAnsiTheme="minorHAnsi" w:cstheme="minorBidi"/>
+        <w:rFonts w:ascii="微软雅黑" w:eastAsia="微软雅黑" w:hAnsi="微软雅黑" w:cstheme="minorBidi"/>
         <w:kern w:val="2"/>
         <w:sz w:val="21"/>
-        <w:szCs w:val="22"/>
+        <w:szCs w:val="21"/>
         <w:lang w:val="en-US" w:eastAsia="zh-CN" w:bidi="ar-SA"/>
       </w:rPr>
     </w:rPrDefault>
@@ -172,6 +172,7 @@
   <w:style w:type="paragraph" w:default="1" w:styleId="Normal">
     <w:name w:val="Normal"/>
     <w:qFormat/>
+    <w:rsid w:val="009B1367"/>
     <w:pPr>
       <w:widowControl w:val="0"/>
       <w:jc w:val="both"/>
@@ -207,7 +208,7 @@
     <w:uiPriority w:val="9"/>
     <w:unhideWhenUsed/>
     <w:qFormat/>
-    <w:rsid w:val="007B5528"/>
+    <w:rsid w:val="009B1367"/>
     <w:pPr>
       <w:keepNext/>
       <w:keepLines/>
@@ -215,10 +216,10 @@
       <w:outlineLvl w:val="1"/>
     </w:pPr>
     <w:rPr>
-      <w:rFonts w:asciiTheme="majorHAnsi" w:eastAsiaTheme="majorEastAsia" w:hAnsiTheme="majorHAnsi" w:cstheme="majorBidi"/>
-      <w:b/>
-      <w:bCs/>
-      <w:sz w:val="32"/>
+      <w:rFonts w:cs="微软雅黑"/>
+      <w:b/>
+      <w:bCs/>
+      <w:sz w:val="28"/>
       <w:szCs w:val="32"/>
     </w:rPr>
   </w:style>
@@ -270,14 +271,14 @@
     <w:link w:val="TitleChar"/>
     <w:uiPriority w:val="10"/>
     <w:qFormat/>
-    <w:rsid w:val="007B5528"/>
+    <w:rsid w:val="00E4408C"/>
     <w:pPr>
       <w:spacing w:before="240" w:after="60"/>
       <w:jc w:val="center"/>
       <w:outlineLvl w:val="0"/>
     </w:pPr>
     <w:rPr>
-      <w:rFonts w:asciiTheme="majorHAnsi" w:eastAsia="宋体" w:hAnsiTheme="majorHAnsi" w:cstheme="majorBidi"/>
+      <w:rFonts w:cs="微软雅黑"/>
       <w:b/>
       <w:bCs/>
       <w:sz w:val="32"/>
@@ -289,9 +290,9 @@
     <w:basedOn w:val="DefaultParagraphFont"/>
     <w:link w:val="Title"/>
     <w:uiPriority w:val="10"/>
-    <w:rsid w:val="007B5528"/>
-    <w:rPr>
-      <w:rFonts w:asciiTheme="majorHAnsi" w:eastAsia="宋体" w:hAnsiTheme="majorHAnsi" w:cstheme="majorBidi"/>
+    <w:rsid w:val="00E4408C"/>
+    <w:rPr>
+      <w:rFonts w:cs="微软雅黑"/>
       <w:b/>
       <w:bCs/>
       <w:sz w:val="32"/>
@@ -303,12 +304,12 @@
     <w:basedOn w:val="DefaultParagraphFont"/>
     <w:link w:val="Heading2"/>
     <w:uiPriority w:val="9"/>
-    <w:rsid w:val="007B5528"/>
-    <w:rPr>
-      <w:rFonts w:asciiTheme="majorHAnsi" w:eastAsiaTheme="majorEastAsia" w:hAnsiTheme="majorHAnsi" w:cstheme="majorBidi"/>
-      <w:b/>
-      <w:bCs/>
-      <w:sz w:val="32"/>
+    <w:rsid w:val="009B1367"/>
+    <w:rPr>
+      <w:rFonts w:cs="微软雅黑"/>
+      <w:b/>
+      <w:bCs/>
+      <w:sz w:val="28"/>
       <w:szCs w:val="32"/>
     </w:rPr>
   </w:style>
@@ -320,10 +321,10 @@
   <w:docDefaults>
     <w:rPrDefault>
       <w:rPr>
-        <w:rFonts w:asciiTheme="minorHAnsi" w:eastAsiaTheme="minorEastAsia" w:hAnsiTheme="minorHAnsi" w:cstheme="minorBidi"/>
+        <w:rFonts w:ascii="微软雅黑" w:eastAsia="微软雅黑" w:hAnsi="微软雅黑" w:cstheme="minorBidi"/>
         <w:kern w:val="2"/>
         <w:sz w:val="21"/>
-        <w:szCs w:val="22"/>
+        <w:szCs w:val="21"/>
         <w:lang w:val="en-US" w:eastAsia="zh-CN" w:bidi="ar-SA"/>
       </w:rPr>
     </w:rPrDefault>
@@ -471,6 +472,7 @@
   <w:style w:type="paragraph" w:default="1" w:styleId="Normal">
     <w:name w:val="Normal"/>
     <w:qFormat/>
+    <w:rsid w:val="009B1367"/>
     <w:pPr>
       <w:widowControl w:val="0"/>
       <w:jc w:val="both"/>
@@ -506,7 +508,7 @@
     <w:uiPriority w:val="9"/>
     <w:unhideWhenUsed/>
     <w:qFormat/>
-    <w:rsid w:val="007B5528"/>
+    <w:rsid w:val="009B1367"/>
     <w:pPr>
       <w:keepNext/>
       <w:keepLines/>
@@ -514,10 +516,10 @@
       <w:outlineLvl w:val="1"/>
     </w:pPr>
     <w:rPr>
-      <w:rFonts w:asciiTheme="majorHAnsi" w:eastAsiaTheme="majorEastAsia" w:hAnsiTheme="majorHAnsi" w:cstheme="majorBidi"/>
-      <w:b/>
-      <w:bCs/>
-      <w:sz w:val="32"/>
+      <w:rFonts w:cs="微软雅黑"/>
+      <w:b/>
+      <w:bCs/>
+      <w:sz w:val="28"/>
       <w:szCs w:val="32"/>
     </w:rPr>
   </w:style>
@@ -569,14 +571,14 @@
     <w:link w:val="TitleChar"/>
     <w:uiPriority w:val="10"/>
     <w:qFormat/>
-    <w:rsid w:val="007B5528"/>
+    <w:rsid w:val="00E4408C"/>
     <w:pPr>
       <w:spacing w:before="240" w:after="60"/>
       <w:jc w:val="center"/>
       <w:outlineLvl w:val="0"/>
     </w:pPr>
     <w:rPr>
-      <w:rFonts w:asciiTheme="majorHAnsi" w:eastAsia="宋体" w:hAnsiTheme="majorHAnsi" w:cstheme="majorBidi"/>
+      <w:rFonts w:cs="微软雅黑"/>
       <w:b/>
       <w:bCs/>
       <w:sz w:val="32"/>
@@ -588,9 +590,9 @@
     <w:basedOn w:val="DefaultParagraphFont"/>
     <w:link w:val="Title"/>
     <w:uiPriority w:val="10"/>
-    <w:rsid w:val="007B5528"/>
-    <w:rPr>
-      <w:rFonts w:asciiTheme="majorHAnsi" w:eastAsia="宋体" w:hAnsiTheme="majorHAnsi" w:cstheme="majorBidi"/>
+    <w:rsid w:val="00E4408C"/>
+    <w:rPr>
+      <w:rFonts w:cs="微软雅黑"/>
       <w:b/>
       <w:bCs/>
       <w:sz w:val="32"/>
@@ -602,12 +604,12 @@
     <w:basedOn w:val="DefaultParagraphFont"/>
     <w:link w:val="Heading2"/>
     <w:uiPriority w:val="9"/>
-    <w:rsid w:val="007B5528"/>
-    <w:rPr>
-      <w:rFonts w:asciiTheme="majorHAnsi" w:eastAsiaTheme="majorEastAsia" w:hAnsiTheme="majorHAnsi" w:cstheme="majorBidi"/>
-      <w:b/>
-      <w:bCs/>
-      <w:sz w:val="32"/>
+    <w:rsid w:val="009B1367"/>
+    <w:rPr>
+      <w:rFonts w:cs="微软雅黑"/>
+      <w:b/>
+      <w:bCs/>
+      <w:sz w:val="28"/>
       <w:szCs w:val="32"/>
     </w:rPr>
   </w:style>

</xml_diff>

<commit_message>
update word tempalte style : change normal to songti
</commit_message>
<xml_diff>
--- a/report/src/main/resources/Template.docx
+++ b/report/src/main/resources/Template.docx
@@ -172,11 +172,14 @@
   <w:style w:type="paragraph" w:default="1" w:styleId="Normal">
     <w:name w:val="Normal"/>
     <w:qFormat/>
-    <w:rsid w:val="009B1367"/>
+    <w:rsid w:val="00CE5515"/>
     <w:pPr>
       <w:widowControl w:val="0"/>
       <w:jc w:val="both"/>
     </w:pPr>
+    <w:rPr>
+      <w:rFonts w:ascii="宋体" w:eastAsiaTheme="minorEastAsia" w:hAnsi="宋体"/>
+    </w:rPr>
   </w:style>
   <w:style w:type="paragraph" w:styleId="Heading1">
     <w:name w:val="heading 1"/>
@@ -472,11 +475,14 @@
   <w:style w:type="paragraph" w:default="1" w:styleId="Normal">
     <w:name w:val="Normal"/>
     <w:qFormat/>
-    <w:rsid w:val="009B1367"/>
+    <w:rsid w:val="00CE5515"/>
     <w:pPr>
       <w:widowControl w:val="0"/>
       <w:jc w:val="both"/>
     </w:pPr>
+    <w:rPr>
+      <w:rFonts w:ascii="宋体" w:eastAsiaTheme="minorEastAsia" w:hAnsi="宋体"/>
+    </w:rPr>
   </w:style>
   <w:style w:type="paragraph" w:styleId="Heading1">
     <w:name w:val="heading 1"/>

</xml_diff>

<commit_message>
title and sub title font
</commit_message>
<xml_diff>
--- a/report/src/main/resources/Template.docx
+++ b/report/src/main/resources/Template.docx
@@ -172,7 +172,7 @@
   <w:style w:type="paragraph" w:default="1" w:styleId="Normal">
     <w:name w:val="Normal"/>
     <w:qFormat/>
-    <w:rsid w:val="00C65BF3"/>
+    <w:rsid w:val="000847FF"/>
     <w:pPr>
       <w:widowControl w:val="0"/>
       <w:jc w:val="both"/>
@@ -276,14 +276,14 @@
     <w:link w:val="TitleChar"/>
     <w:uiPriority w:val="10"/>
     <w:qFormat/>
-    <w:rsid w:val="00E4408C"/>
+    <w:rsid w:val="000847FF"/>
     <w:pPr>
       <w:spacing w:before="240" w:after="60"/>
       <w:jc w:val="center"/>
       <w:outlineLvl w:val="0"/>
     </w:pPr>
     <w:rPr>
-      <w:rFonts w:cs="微软雅黑"/>
+      <w:rFonts w:ascii="微软雅黑" w:eastAsia="微软雅黑" w:hAnsi="微软雅黑" w:cs="微软雅黑"/>
       <w:b/>
       <w:bCs/>
       <w:sz w:val="32"/>
@@ -295,7 +295,7 @@
     <w:basedOn w:val="DefaultParagraphFont"/>
     <w:link w:val="Title"/>
     <w:uiPriority w:val="10"/>
-    <w:rsid w:val="00E4408C"/>
+    <w:rsid w:val="000847FF"/>
     <w:rPr>
       <w:rFonts w:cs="微软雅黑"/>
       <w:b/>
@@ -315,6 +315,43 @@
       <w:b/>
       <w:bCs/>
       <w:sz w:val="28"/>
+      <w:szCs w:val="32"/>
+    </w:rPr>
+  </w:style>
+  <w:style w:type="paragraph" w:styleId="Subtitle">
+    <w:name w:val="Subtitle"/>
+    <w:basedOn w:val="Normal"/>
+    <w:next w:val="Normal"/>
+    <w:link w:val="SubtitleChar"/>
+    <w:uiPriority w:val="11"/>
+    <w:qFormat/>
+    <w:rsid w:val="000847FF"/>
+    <w:pPr>
+      <w:spacing w:before="240" w:after="60" w:line="312" w:lineRule="auto"/>
+      <w:jc w:val="center"/>
+      <w:outlineLvl w:val="1"/>
+    </w:pPr>
+    <w:rPr>
+      <w:rFonts w:ascii="微软雅黑" w:eastAsia="微软雅黑" w:hAnsi="微软雅黑" w:cs="微软雅黑"/>
+      <w:b/>
+      <w:bCs/>
+      <w:kern w:val="28"/>
+      <w:sz w:val="32"/>
+      <w:szCs w:val="32"/>
+    </w:rPr>
+  </w:style>
+  <w:style w:type="character" w:customStyle="1" w:styleId="SubtitleChar">
+    <w:name w:val="Subtitle Char"/>
+    <w:basedOn w:val="DefaultParagraphFont"/>
+    <w:link w:val="Subtitle"/>
+    <w:uiPriority w:val="11"/>
+    <w:rsid w:val="000847FF"/>
+    <w:rPr>
+      <w:rFonts w:cs="微软雅黑"/>
+      <w:b/>
+      <w:bCs/>
+      <w:kern w:val="28"/>
+      <w:sz w:val="32"/>
       <w:szCs w:val="32"/>
     </w:rPr>
   </w:style>
@@ -477,7 +514,7 @@
   <w:style w:type="paragraph" w:default="1" w:styleId="Normal">
     <w:name w:val="Normal"/>
     <w:qFormat/>
-    <w:rsid w:val="00C65BF3"/>
+    <w:rsid w:val="000847FF"/>
     <w:pPr>
       <w:widowControl w:val="0"/>
       <w:jc w:val="both"/>
@@ -581,14 +618,14 @@
     <w:link w:val="TitleChar"/>
     <w:uiPriority w:val="10"/>
     <w:qFormat/>
-    <w:rsid w:val="00E4408C"/>
+    <w:rsid w:val="000847FF"/>
     <w:pPr>
       <w:spacing w:before="240" w:after="60"/>
       <w:jc w:val="center"/>
       <w:outlineLvl w:val="0"/>
     </w:pPr>
     <w:rPr>
-      <w:rFonts w:cs="微软雅黑"/>
+      <w:rFonts w:ascii="微软雅黑" w:eastAsia="微软雅黑" w:hAnsi="微软雅黑" w:cs="微软雅黑"/>
       <w:b/>
       <w:bCs/>
       <w:sz w:val="32"/>
@@ -600,7 +637,7 @@
     <w:basedOn w:val="DefaultParagraphFont"/>
     <w:link w:val="Title"/>
     <w:uiPriority w:val="10"/>
-    <w:rsid w:val="00E4408C"/>
+    <w:rsid w:val="000847FF"/>
     <w:rPr>
       <w:rFonts w:cs="微软雅黑"/>
       <w:b/>
@@ -620,6 +657,43 @@
       <w:b/>
       <w:bCs/>
       <w:sz w:val="28"/>
+      <w:szCs w:val="32"/>
+    </w:rPr>
+  </w:style>
+  <w:style w:type="paragraph" w:styleId="Subtitle">
+    <w:name w:val="Subtitle"/>
+    <w:basedOn w:val="Normal"/>
+    <w:next w:val="Normal"/>
+    <w:link w:val="SubtitleChar"/>
+    <w:uiPriority w:val="11"/>
+    <w:qFormat/>
+    <w:rsid w:val="000847FF"/>
+    <w:pPr>
+      <w:spacing w:before="240" w:after="60" w:line="312" w:lineRule="auto"/>
+      <w:jc w:val="center"/>
+      <w:outlineLvl w:val="1"/>
+    </w:pPr>
+    <w:rPr>
+      <w:rFonts w:ascii="微软雅黑" w:eastAsia="微软雅黑" w:hAnsi="微软雅黑" w:cs="微软雅黑"/>
+      <w:b/>
+      <w:bCs/>
+      <w:kern w:val="28"/>
+      <w:sz w:val="32"/>
+      <w:szCs w:val="32"/>
+    </w:rPr>
+  </w:style>
+  <w:style w:type="character" w:customStyle="1" w:styleId="SubtitleChar">
+    <w:name w:val="Subtitle Char"/>
+    <w:basedOn w:val="DefaultParagraphFont"/>
+    <w:link w:val="Subtitle"/>
+    <w:uiPriority w:val="11"/>
+    <w:rsid w:val="000847FF"/>
+    <w:rPr>
+      <w:rFonts w:cs="微软雅黑"/>
+      <w:b/>
+      <w:bCs/>
+      <w:kern w:val="28"/>
+      <w:sz w:val="32"/>
       <w:szCs w:val="32"/>
     </w:rPr>
   </w:style>

</xml_diff>

<commit_message>
update tempalte for heading3
</commit_message>
<xml_diff>
--- a/report/src/main/resources/Template.docx
+++ b/report/src/main/resources/Template.docx
@@ -227,6 +227,30 @@
       <w:szCs w:val="32"/>
     </w:rPr>
   </w:style>
+  <w:style w:type="paragraph" w:styleId="Heading3">
+    <w:name w:val="heading 3"/>
+    <w:basedOn w:val="Normal"/>
+    <w:next w:val="Normal"/>
+    <w:link w:val="Heading3Char"/>
+    <w:uiPriority w:val="9"/>
+    <w:semiHidden/>
+    <w:unhideWhenUsed/>
+    <w:qFormat/>
+    <w:rsid w:val="002B0C17"/>
+    <w:pPr>
+      <w:keepNext/>
+      <w:keepLines/>
+      <w:spacing w:before="260" w:after="260" w:line="416" w:lineRule="auto"/>
+      <w:outlineLvl w:val="2"/>
+    </w:pPr>
+    <w:rPr>
+      <w:rFonts w:ascii="微软雅黑" w:eastAsia="微软雅黑" w:hAnsi="微软雅黑" w:cs="微软雅黑"/>
+      <w:b/>
+      <w:bCs/>
+      <w:sz w:val="24"/>
+      <w:szCs w:val="24"/>
+    </w:rPr>
+  </w:style>
   <w:style w:type="character" w:default="1" w:styleId="DefaultParagraphFont">
     <w:name w:val="Default Paragraph Font"/>
     <w:uiPriority w:val="1"/>
@@ -353,6 +377,21 @@
       <w:kern w:val="28"/>
       <w:sz w:val="32"/>
       <w:szCs w:val="32"/>
+    </w:rPr>
+  </w:style>
+  <w:style w:type="character" w:customStyle="1" w:styleId="Heading3Char">
+    <w:name w:val="Heading 3 Char"/>
+    <w:basedOn w:val="DefaultParagraphFont"/>
+    <w:link w:val="Heading3"/>
+    <w:uiPriority w:val="9"/>
+    <w:semiHidden/>
+    <w:rsid w:val="002B0C17"/>
+    <w:rPr>
+      <w:rFonts w:cs="微软雅黑"/>
+      <w:b/>
+      <w:bCs/>
+      <w:sz w:val="24"/>
+      <w:szCs w:val="24"/>
     </w:rPr>
   </w:style>
 </w:styles>
@@ -569,6 +608,30 @@
       <w:szCs w:val="32"/>
     </w:rPr>
   </w:style>
+  <w:style w:type="paragraph" w:styleId="Heading3">
+    <w:name w:val="heading 3"/>
+    <w:basedOn w:val="Normal"/>
+    <w:next w:val="Normal"/>
+    <w:link w:val="Heading3Char"/>
+    <w:uiPriority w:val="9"/>
+    <w:semiHidden/>
+    <w:unhideWhenUsed/>
+    <w:qFormat/>
+    <w:rsid w:val="002B0C17"/>
+    <w:pPr>
+      <w:keepNext/>
+      <w:keepLines/>
+      <w:spacing w:before="260" w:after="260" w:line="416" w:lineRule="auto"/>
+      <w:outlineLvl w:val="2"/>
+    </w:pPr>
+    <w:rPr>
+      <w:rFonts w:ascii="微软雅黑" w:eastAsia="微软雅黑" w:hAnsi="微软雅黑" w:cs="微软雅黑"/>
+      <w:b/>
+      <w:bCs/>
+      <w:sz w:val="24"/>
+      <w:szCs w:val="24"/>
+    </w:rPr>
+  </w:style>
   <w:style w:type="character" w:default="1" w:styleId="DefaultParagraphFont">
     <w:name w:val="Default Paragraph Font"/>
     <w:uiPriority w:val="1"/>
@@ -695,6 +758,21 @@
       <w:kern w:val="28"/>
       <w:sz w:val="32"/>
       <w:szCs w:val="32"/>
+    </w:rPr>
+  </w:style>
+  <w:style w:type="character" w:customStyle="1" w:styleId="Heading3Char">
+    <w:name w:val="Heading 3 Char"/>
+    <w:basedOn w:val="DefaultParagraphFont"/>
+    <w:link w:val="Heading3"/>
+    <w:uiPriority w:val="9"/>
+    <w:semiHidden/>
+    <w:rsid w:val="002B0C17"/>
+    <w:rPr>
+      <w:rFonts w:cs="微软雅黑"/>
+      <w:b/>
+      <w:bCs/>
+      <w:sz w:val="24"/>
+      <w:szCs w:val="24"/>
     </w:rPr>
   </w:style>
 </w:styles>

</xml_diff>